<commit_message>
Minor changes to program.py + report heavily updated
</commit_message>
<xml_diff>
--- a/Data Mining Course Project - Assignment.docx
+++ b/Data Mining Course Project - Assignment.docx
@@ -575,56 +575,106 @@
     <w:p>
       <w:pPr>
         <w:numPr>
-          <w:ilvl w:val="0"/>
+          <w:ilvl w:val="1"/>
           <w:numId w:val="3"/>
         </w:numPr>
-        <w:spacing w:after="0" w:line="276" w:lineRule="auto"/>
-        <w:jc w:val="both"/>
-        <w:rPr>
-          <w:rFonts w:ascii="Cambria" w:hAnsi="Cambria"/>
-          <w:lang w:val="en-US"/>
-        </w:rPr>
-      </w:pPr>
-      <w:r>
-        <w:rPr>
-          <w:rFonts w:ascii="Cambria" w:hAnsi="Cambria"/>
-          <w:b/>
-          <w:bCs/>
-          <w:lang w:val="en-US"/>
-        </w:rPr>
-        <w:t>Related Work</w:t>
-      </w:r>
-    </w:p>
-    <w:p>
-      <w:pPr>
-        <w:spacing w:line="276" w:lineRule="auto"/>
-        <w:ind w:left="720"/>
-        <w:jc w:val="both"/>
-        <w:rPr>
-          <w:rFonts w:ascii="Cambria" w:hAnsi="Cambria"/>
-          <w:lang w:val="en-US"/>
-        </w:rPr>
-      </w:pPr>
-      <w:r>
-        <w:rPr>
-          <w:rFonts w:ascii="Cambria" w:hAnsi="Cambria"/>
-          <w:lang w:val="en-US"/>
-        </w:rPr>
-        <w:t xml:space="preserve">Max 1 page. </w:t>
-      </w:r>
-      <w:r>
-        <w:rPr>
-          <w:rFonts w:ascii="Cambria" w:hAnsi="Cambria"/>
-          <w:lang w:val="en-US"/>
-        </w:rPr>
-        <w:t>B</w:t>
-      </w:r>
-      <w:r>
-        <w:rPr>
-          <w:rFonts w:ascii="Cambria" w:hAnsi="Cambria"/>
-          <w:lang w:val="en-US"/>
-        </w:rPr>
-        <w:t xml:space="preserve">riefly describe for the methods you will use, what they do and what is their role. E.g., you describe what clustering does and what techniques exist for clustering. </w:t>
+        <w:spacing w:line="276" w:lineRule="auto"/>
+        <w:jc w:val="both"/>
+        <w:rPr>
+          <w:rFonts w:ascii="Cambria" w:hAnsi="Cambria"/>
+          <w:lang w:val="en-US"/>
+        </w:rPr>
+      </w:pPr>
+      <w:r>
+        <w:rPr>
+          <w:rFonts w:ascii="Cambria" w:hAnsi="Cambria"/>
+          <w:lang w:val="en-US"/>
+        </w:rPr>
+        <w:t>Explain to the reader in plain words what is the problem</w:t>
+      </w:r>
+    </w:p>
+    <w:p>
+      <w:pPr>
+        <w:numPr>
+          <w:ilvl w:val="1"/>
+          <w:numId w:val="3"/>
+        </w:numPr>
+        <w:spacing w:line="276" w:lineRule="auto"/>
+        <w:jc w:val="both"/>
+        <w:rPr>
+          <w:rFonts w:ascii="Cambria" w:hAnsi="Cambria"/>
+          <w:lang w:val="en-US"/>
+        </w:rPr>
+      </w:pPr>
+      <w:r>
+        <w:rPr>
+          <w:rFonts w:ascii="Cambria" w:hAnsi="Cambria"/>
+          <w:lang w:val="en-US"/>
+        </w:rPr>
+        <w:t>Why are we solving it?</w:t>
+      </w:r>
+    </w:p>
+    <w:p>
+      <w:pPr>
+        <w:numPr>
+          <w:ilvl w:val="1"/>
+          <w:numId w:val="3"/>
+        </w:numPr>
+        <w:spacing w:line="276" w:lineRule="auto"/>
+        <w:jc w:val="both"/>
+        <w:rPr>
+          <w:rFonts w:ascii="Cambria" w:hAnsi="Cambria"/>
+          <w:lang w:val="en-US"/>
+        </w:rPr>
+      </w:pPr>
+      <w:r>
+        <w:rPr>
+          <w:rFonts w:ascii="Cambria" w:hAnsi="Cambria"/>
+          <w:lang w:val="en-US"/>
+        </w:rPr>
+        <w:t>Why is it important?</w:t>
+      </w:r>
+    </w:p>
+    <w:p>
+      <w:pPr>
+        <w:numPr>
+          <w:ilvl w:val="1"/>
+          <w:numId w:val="3"/>
+        </w:numPr>
+        <w:spacing w:line="276" w:lineRule="auto"/>
+        <w:jc w:val="both"/>
+        <w:rPr>
+          <w:rFonts w:ascii="Cambria" w:hAnsi="Cambria"/>
+          <w:lang w:val="en-US"/>
+        </w:rPr>
+      </w:pPr>
+      <w:r>
+        <w:rPr>
+          <w:rFonts w:ascii="Cambria" w:hAnsi="Cambria"/>
+          <w:lang w:val="en-US"/>
+        </w:rPr>
+        <w:t>Few words about the solution (very generic)</w:t>
+      </w:r>
+    </w:p>
+    <w:p>
+      <w:pPr>
+        <w:numPr>
+          <w:ilvl w:val="1"/>
+          <w:numId w:val="3"/>
+        </w:numPr>
+        <w:spacing w:line="276" w:lineRule="auto"/>
+        <w:jc w:val="both"/>
+        <w:rPr>
+          <w:rFonts w:ascii="Cambria" w:hAnsi="Cambria"/>
+          <w:lang w:val="en-US"/>
+        </w:rPr>
+      </w:pPr>
+      <w:r>
+        <w:rPr>
+          <w:rFonts w:ascii="Cambria" w:hAnsi="Cambria"/>
+          <w:lang w:val="en-US"/>
+        </w:rPr>
+        <w:t>Summary of the whole work</w:t>
       </w:r>
     </w:p>
     <w:p>
@@ -647,7 +697,7 @@
           <w:bCs/>
           <w:lang w:val="en-US"/>
         </w:rPr>
-        <w:t>Problem Statement</w:t>
+        <w:t>Related Work</w:t>
       </w:r>
     </w:p>
     <w:p>
@@ -665,21 +715,43 @@
           <w:rFonts w:ascii="Cambria" w:hAnsi="Cambria"/>
           <w:lang w:val="en-US"/>
         </w:rPr>
-        <w:t xml:space="preserve">See the formal model as we defined </w:t>
-      </w:r>
-      <w:r>
-        <w:rPr>
-          <w:rFonts w:ascii="Cambria" w:hAnsi="Cambria"/>
-          <w:lang w:val="en-US"/>
-        </w:rPr>
-        <w:t>i</w:t>
-      </w:r>
-      <w:r>
-        <w:rPr>
-          <w:rFonts w:ascii="Cambria" w:hAnsi="Cambria"/>
-          <w:lang w:val="en-US"/>
-        </w:rPr>
-        <w:t>t in the Rec Systems Lecture for an example</w:t>
+        <w:t xml:space="preserve">Max 1 page. </w:t>
+      </w:r>
+      <w:r>
+        <w:rPr>
+          <w:rFonts w:ascii="Cambria" w:hAnsi="Cambria"/>
+          <w:lang w:val="en-US"/>
+        </w:rPr>
+        <w:t>B</w:t>
+      </w:r>
+      <w:r>
+        <w:rPr>
+          <w:rFonts w:ascii="Cambria" w:hAnsi="Cambria"/>
+          <w:lang w:val="en-US"/>
+        </w:rPr>
+        <w:t xml:space="preserve">riefly describe for the methods you will use, what they do and what is their role. E.g., you describe what clustering does and what techniques exist for clustering. </w:t>
+      </w:r>
+    </w:p>
+    <w:p>
+      <w:pPr>
+        <w:pStyle w:val="Paragrafoelenco"/>
+        <w:numPr>
+          <w:ilvl w:val="1"/>
+          <w:numId w:val="2"/>
+        </w:numPr>
+        <w:spacing w:line="276" w:lineRule="auto"/>
+        <w:jc w:val="both"/>
+        <w:rPr>
+          <w:rFonts w:ascii="Cambria" w:hAnsi="Cambria"/>
+          <w:lang w:val="en-US"/>
+        </w:rPr>
+      </w:pPr>
+      <w:r>
+        <w:rPr>
+          <w:rFonts w:ascii="Cambria" w:hAnsi="Cambria"/>
+          <w:lang w:val="en-US"/>
+        </w:rPr>
+        <w:t>Focus on your new algorithms</w:t>
       </w:r>
     </w:p>
     <w:p>
@@ -702,7 +774,7 @@
           <w:bCs/>
           <w:lang w:val="en-US"/>
         </w:rPr>
-        <w:t>Solution</w:t>
+        <w:t>Problem Statement</w:t>
       </w:r>
     </w:p>
     <w:p>
@@ -720,7 +792,170 @@
           <w:rFonts w:ascii="Cambria" w:hAnsi="Cambria"/>
           <w:lang w:val="en-US"/>
         </w:rPr>
-        <w:t>The actual solution in details. Note that there is no need for code or specific software component tools description here. Also, you do not explain things already known by the theory, e.g., do not start elaborating on what is clustering and how useful it is.</w:t>
+        <w:t xml:space="preserve">See the formal model as we defined </w:t>
+      </w:r>
+      <w:r>
+        <w:rPr>
+          <w:rFonts w:ascii="Cambria" w:hAnsi="Cambria"/>
+          <w:lang w:val="en-US"/>
+        </w:rPr>
+        <w:t>i</w:t>
+      </w:r>
+      <w:r>
+        <w:rPr>
+          <w:rFonts w:ascii="Cambria" w:hAnsi="Cambria"/>
+          <w:lang w:val="en-US"/>
+        </w:rPr>
+        <w:t>t in the Rec Systems Lecture for an example</w:t>
+      </w:r>
+    </w:p>
+    <w:p>
+      <w:pPr>
+        <w:pStyle w:val="Paragrafoelenco"/>
+        <w:numPr>
+          <w:ilvl w:val="1"/>
+          <w:numId w:val="3"/>
+        </w:numPr>
+        <w:spacing w:line="276" w:lineRule="auto"/>
+        <w:jc w:val="both"/>
+        <w:rPr>
+          <w:rFonts w:ascii="Cambria" w:hAnsi="Cambria"/>
+          <w:highlight w:val="yellow"/>
+          <w:lang w:val="en-US"/>
+        </w:rPr>
+      </w:pPr>
+      <w:r>
+        <w:rPr>
+          <w:rFonts w:ascii="Cambria" w:hAnsi="Cambria"/>
+          <w:highlight w:val="yellow"/>
+          <w:lang w:val="en-US"/>
+        </w:rPr>
+        <w:t>clear problem statement</w:t>
+      </w:r>
+      <w:r>
+        <w:rPr>
+          <w:rFonts w:ascii="Cambria" w:hAnsi="Cambria"/>
+          <w:highlight w:val="yellow"/>
+          <w:lang w:val="en-US"/>
+        </w:rPr>
+        <w:t xml:space="preserve"> </w:t>
+      </w:r>
+      <w:r>
+        <w:rPr>
+          <w:rFonts w:ascii="Cambria" w:hAnsi="Cambria"/>
+          <w:highlight w:val="yellow"/>
+          <w:lang w:val="en-US"/>
+        </w:rPr>
+        <w:t>where you describe what is the input and</w:t>
+      </w:r>
+      <w:r>
+        <w:rPr>
+          <w:rFonts w:ascii="Cambria" w:hAnsi="Cambria"/>
+          <w:highlight w:val="yellow"/>
+          <w:lang w:val="en-US"/>
+        </w:rPr>
+        <w:t xml:space="preserve"> </w:t>
+      </w:r>
+      <w:r>
+        <w:rPr>
+          <w:rFonts w:ascii="Cambria" w:hAnsi="Cambria"/>
+          <w:highlight w:val="yellow"/>
+          <w:lang w:val="en-US"/>
+        </w:rPr>
+        <w:t>what is the output</w:t>
+      </w:r>
+    </w:p>
+    <w:p>
+      <w:pPr>
+        <w:pStyle w:val="Paragrafoelenco"/>
+        <w:numPr>
+          <w:ilvl w:val="1"/>
+          <w:numId w:val="3"/>
+        </w:numPr>
+        <w:spacing w:line="276" w:lineRule="auto"/>
+        <w:jc w:val="both"/>
+        <w:rPr>
+          <w:rFonts w:ascii="Cambria" w:hAnsi="Cambria"/>
+          <w:lang w:val="it-IT"/>
+        </w:rPr>
+      </w:pPr>
+      <w:r>
+        <w:rPr>
+          <w:rFonts w:ascii="Cambria" w:hAnsi="Cambria"/>
+          <w:lang w:val="it-IT"/>
+        </w:rPr>
+        <w:t>formal model (non semplice p</w:t>
+      </w:r>
+      <w:r>
+        <w:rPr>
+          <w:rFonts w:ascii="Cambria" w:hAnsi="Cambria"/>
+          <w:lang w:val="it-IT"/>
+        </w:rPr>
+        <w:t>er un cazzo dio cane)</w:t>
+      </w:r>
+    </w:p>
+    <w:p>
+      <w:pPr>
+        <w:pStyle w:val="Paragrafoelenco"/>
+        <w:numPr>
+          <w:ilvl w:val="1"/>
+          <w:numId w:val="3"/>
+        </w:numPr>
+        <w:spacing w:line="276" w:lineRule="auto"/>
+        <w:jc w:val="both"/>
+        <w:rPr>
+          <w:rFonts w:ascii="Cambria" w:hAnsi="Cambria"/>
+          <w:highlight w:val="yellow"/>
+        </w:rPr>
+      </w:pPr>
+      <w:r>
+        <w:rPr>
+          <w:rFonts w:ascii="Cambria" w:hAnsi="Cambria"/>
+          <w:highlight w:val="yellow"/>
+        </w:rPr>
+        <w:t>define what is a tweet (</w:t>
+      </w:r>
+      <w:r>
+        <w:rPr>
+          <w:rFonts w:ascii="Cambria" w:hAnsi="Cambria"/>
+          <w:highlight w:val="yellow"/>
+        </w:rPr>
+        <w:t>sequence of words</w:t>
+      </w:r>
+      <w:r>
+        <w:rPr>
+          <w:rFonts w:ascii="Cambria" w:hAnsi="Cambria"/>
+          <w:highlight w:val="yellow"/>
+        </w:rPr>
+        <w:t xml:space="preserve"> </w:t>
+      </w:r>
+      <w:r>
+        <w:rPr>
+          <w:rFonts w:ascii="Cambria" w:hAnsi="Cambria"/>
+          <w:highlight w:val="yellow"/>
+        </w:rPr>
+        <w:t>that have an associated time</w:t>
+      </w:r>
+      <w:r>
+        <w:rPr>
+          <w:rFonts w:ascii="Cambria" w:hAnsi="Cambria"/>
+          <w:highlight w:val="yellow"/>
+        </w:rPr>
+        <w:t xml:space="preserve">, what format is the </w:t>
+      </w:r>
+      <w:r>
+        <w:rPr>
+          <w:rFonts w:ascii="Cambria" w:hAnsi="Cambria"/>
+          <w:highlight w:val="yellow"/>
+        </w:rPr>
+        <w:t>time</w:t>
+      </w:r>
+      <w:r>
+        <w:rPr>
+          <w:rFonts w:ascii="Cambria" w:hAnsi="Cambria"/>
+          <w:highlight w:val="yellow"/>
+        </w:rPr>
+        <w:t>)</w:t>
       </w:r>
     </w:p>
     <w:p>
@@ -743,7 +978,7 @@
           <w:bCs/>
           <w:lang w:val="en-US"/>
         </w:rPr>
-        <w:t>Implementation</w:t>
+        <w:t>Solution</w:t>
       </w:r>
     </w:p>
     <w:p>
@@ -761,14 +996,131 @@
           <w:rFonts w:ascii="Cambria" w:hAnsi="Cambria"/>
           <w:lang w:val="en-US"/>
         </w:rPr>
-        <w:t>Description of what tools you have used to implement the solution you described above</w:t>
-      </w:r>
-      <w:r>
-        <w:rPr>
-          <w:rFonts w:ascii="Cambria" w:hAnsi="Cambria"/>
-          <w:lang w:val="en-US"/>
-        </w:rPr>
-        <w:t>.</w:t>
+        <w:t>The actual solution in details. Note that there is no need for code or specific software component tools description here. Also, you do not explain things already known by the theory, e.g., do not start elaborating on what is clustering and how useful it is.</w:t>
+      </w:r>
+    </w:p>
+    <w:p>
+      <w:pPr>
+        <w:pStyle w:val="Paragrafoelenco"/>
+        <w:numPr>
+          <w:ilvl w:val="1"/>
+          <w:numId w:val="3"/>
+        </w:numPr>
+        <w:spacing w:line="276" w:lineRule="auto"/>
+        <w:jc w:val="both"/>
+        <w:rPr>
+          <w:rFonts w:ascii="Cambria" w:hAnsi="Cambria"/>
+          <w:lang w:val="it-IT"/>
+        </w:rPr>
+      </w:pPr>
+      <w:r>
+        <w:rPr>
+          <w:rFonts w:ascii="Cambria" w:hAnsi="Cambria"/>
+          <w:lang w:val="it-IT"/>
+        </w:rPr>
+        <w:t>Parlare di cosa è s</w:t>
+      </w:r>
+      <w:r>
+        <w:rPr>
+          <w:rFonts w:ascii="Cambria" w:hAnsi="Cambria"/>
+          <w:lang w:val="it-IT"/>
+        </w:rPr>
+        <w:t>tato fatto, a partire dal dataset</w:t>
+      </w:r>
+      <w:r>
+        <w:rPr>
+          <w:rFonts w:ascii="Cambria" w:hAnsi="Cambria"/>
+          <w:lang w:val="it-IT"/>
+        </w:rPr>
+        <w:t xml:space="preserve"> clean.</w:t>
+      </w:r>
+    </w:p>
+    <w:p>
+      <w:pPr>
+        <w:pStyle w:val="Paragrafoelenco"/>
+        <w:numPr>
+          <w:ilvl w:val="1"/>
+          <w:numId w:val="3"/>
+        </w:numPr>
+        <w:spacing w:line="276" w:lineRule="auto"/>
+        <w:jc w:val="both"/>
+        <w:rPr>
+          <w:rFonts w:ascii="Cambria" w:hAnsi="Cambria"/>
+          <w:lang w:val="it-IT"/>
+        </w:rPr>
+      </w:pPr>
+      <w:r>
+        <w:rPr>
+          <w:rFonts w:ascii="Cambria" w:hAnsi="Cambria"/>
+          <w:lang w:val="it-IT"/>
+        </w:rPr>
+        <w:t>Gruppi, Apriori, unione soluzioni, …</w:t>
+      </w:r>
+    </w:p>
+    <w:p>
+      <w:pPr>
+        <w:pStyle w:val="Paragrafoelenco"/>
+        <w:numPr>
+          <w:ilvl w:val="1"/>
+          <w:numId w:val="3"/>
+        </w:numPr>
+        <w:spacing w:line="276" w:lineRule="auto"/>
+        <w:jc w:val="both"/>
+        <w:rPr>
+          <w:rFonts w:ascii="Cambria" w:hAnsi="Cambria"/>
+          <w:lang w:val="it-IT"/>
+        </w:rPr>
+      </w:pPr>
+      <w:r>
+        <w:rPr>
+          <w:rFonts w:ascii="Cambria" w:hAnsi="Cambria"/>
+          <w:lang w:val="it-IT"/>
+        </w:rPr>
+        <w:t>NO SPIEGAZIONI SU COSA SONO GLI ALGORITMI – FOCUS SULLA SOLUZIONE</w:t>
+      </w:r>
+    </w:p>
+    <w:p>
+      <w:pPr>
+        <w:pStyle w:val="Paragrafoelenco"/>
+        <w:numPr>
+          <w:ilvl w:val="1"/>
+          <w:numId w:val="3"/>
+        </w:numPr>
+        <w:spacing w:line="276" w:lineRule="auto"/>
+        <w:jc w:val="both"/>
+        <w:rPr>
+          <w:rFonts w:ascii="Cambria" w:hAnsi="Cambria"/>
+          <w:lang w:val="it-IT"/>
+        </w:rPr>
+      </w:pPr>
+      <w:r>
+        <w:rPr>
+          <w:rFonts w:ascii="Cambria" w:hAnsi="Cambria"/>
+          <w:lang w:val="it-IT"/>
+        </w:rPr>
+        <w:t>Come capire se è stato fatto un buon lavoro: se dai questa sezione ad un programmatore, è in grado di riprodurla e comprenderla?</w:t>
+      </w:r>
+    </w:p>
+    <w:p>
+      <w:pPr>
+        <w:pStyle w:val="Paragrafoelenco"/>
+        <w:numPr>
+          <w:ilvl w:val="1"/>
+          <w:numId w:val="3"/>
+        </w:numPr>
+        <w:spacing w:line="276" w:lineRule="auto"/>
+        <w:jc w:val="both"/>
+        <w:rPr>
+          <w:rFonts w:ascii="Cambria" w:hAnsi="Cambria"/>
+          <w:lang w:val="it-IT"/>
+        </w:rPr>
+      </w:pPr>
+      <w:r>
+        <w:rPr>
+          <w:rFonts w:ascii="Cambria" w:hAnsi="Cambria"/>
+          <w:lang w:val="it-IT"/>
+        </w:rPr>
+        <w:t>Potrebbe essere sensato usare pseudocodice, per rendere il tutto più chiaro</w:t>
       </w:r>
     </w:p>
     <w:p>
@@ -791,7 +1143,7 @@
           <w:bCs/>
           <w:lang w:val="en-US"/>
         </w:rPr>
-        <w:t>Dataset</w:t>
+        <w:t>Implementation</w:t>
       </w:r>
     </w:p>
     <w:p>
@@ -809,7 +1161,14 @@
           <w:rFonts w:ascii="Cambria" w:hAnsi="Cambria"/>
           <w:lang w:val="en-US"/>
         </w:rPr>
-        <w:t xml:space="preserve">Description of the dataset, and all the possible preprocessing that you performed to it from the original form to the one you need in order to run your program. </w:t>
+        <w:t>Description of what tools you have used to implement the solution you described above</w:t>
+      </w:r>
+      <w:r>
+        <w:rPr>
+          <w:rFonts w:ascii="Cambria" w:hAnsi="Cambria"/>
+          <w:lang w:val="en-US"/>
+        </w:rPr>
+        <w:t>.</w:t>
       </w:r>
     </w:p>
     <w:p>
@@ -832,6 +1191,47 @@
           <w:bCs/>
           <w:lang w:val="en-US"/>
         </w:rPr>
+        <w:t>Dataset</w:t>
+      </w:r>
+    </w:p>
+    <w:p>
+      <w:pPr>
+        <w:spacing w:line="276" w:lineRule="auto"/>
+        <w:ind w:left="720"/>
+        <w:jc w:val="both"/>
+        <w:rPr>
+          <w:rFonts w:ascii="Cambria" w:hAnsi="Cambria"/>
+          <w:lang w:val="en-US"/>
+        </w:rPr>
+      </w:pPr>
+      <w:r>
+        <w:rPr>
+          <w:rFonts w:ascii="Cambria" w:hAnsi="Cambria"/>
+          <w:lang w:val="en-US"/>
+        </w:rPr>
+        <w:t xml:space="preserve">Description of the dataset, and all the possible preprocessing that you performed to it from the original form to the one you need in order to run your program. </w:t>
+      </w:r>
+    </w:p>
+    <w:p>
+      <w:pPr>
+        <w:numPr>
+          <w:ilvl w:val="0"/>
+          <w:numId w:val="3"/>
+        </w:numPr>
+        <w:spacing w:after="0" w:line="276" w:lineRule="auto"/>
+        <w:jc w:val="both"/>
+        <w:rPr>
+          <w:rFonts w:ascii="Cambria" w:hAnsi="Cambria"/>
+          <w:lang w:val="en-US"/>
+        </w:rPr>
+      </w:pPr>
+      <w:r>
+        <w:rPr>
+          <w:rFonts w:ascii="Cambria" w:hAnsi="Cambria"/>
+          <w:b/>
+          <w:bCs/>
+          <w:lang w:val="en-US"/>
+        </w:rPr>
         <w:t>Experimental Evaluation</w:t>
       </w:r>
     </w:p>
@@ -850,7 +1250,15 @@
           <w:rFonts w:ascii="Cambria" w:hAnsi="Cambria"/>
           <w:lang w:val="en-US"/>
         </w:rPr>
-        <w:t>Perform the necessary steps to illustrate that the method is good – or is not good. You can do this through a user evaluation and also through comparison with some base line method. It is up to you to select the base line method. Then you can compare the results and comment on what you observe. You should also care not only about the quality but also about the scalability, i.e., time, related to the size of the data. In this section, you should also have a subsection called Dataset in which you describe how you created the test dataset</w:t>
+        <w:t xml:space="preserve">Perform the necessary steps to illustrate that the method is good – or is not good. You can do this through a user evaluation and also through comparison with some base line method. It is up to you to select the base line method. Then you can compare the results and comment on what you observe. You should also care not only about the quality but also about the scalability, i.e., </w:t>
+      </w:r>
+      <w:r>
+        <w:rPr>
+          <w:rFonts w:ascii="Cambria" w:hAnsi="Cambria"/>
+          <w:lang w:val="en-US"/>
+        </w:rPr>
+        <w:lastRenderedPageBreak/>
+        <w:t>time, related to the size of the data. In this section, you should also have a subsection called Dataset in which you describe how you created the test dataset</w:t>
       </w:r>
       <w:r>
         <w:rPr>
@@ -958,23 +1366,7 @@
           <w:rFonts w:ascii="Cambria" w:hAnsi="Cambria"/>
           <w:lang w:val="en-US"/>
         </w:rPr>
-        <w:t>The first page should contain apart from the name of the author, the year of studies (</w:t>
-      </w:r>
-      <w:proofErr w:type="gramStart"/>
-      <w:r>
-        <w:rPr>
-          <w:rFonts w:ascii="Cambria" w:hAnsi="Cambria"/>
-          <w:lang w:val="en-US"/>
-        </w:rPr>
-        <w:t>e.g.</w:t>
-      </w:r>
-      <w:proofErr w:type="gramEnd"/>
-      <w:r>
-        <w:rPr>
-          <w:rFonts w:ascii="Cambria" w:hAnsi="Cambria"/>
-          <w:lang w:val="en-US"/>
-        </w:rPr>
-        <w:t xml:space="preserve"> 1st or 2nd), the program (CS, EIT DS, DS, etc.)</w:t>
+        <w:t>The first page should contain apart from the name of the author, the year of studies (e.g. 1st or 2nd), the program (CS, EIT DS, DS, etc.)</w:t>
       </w:r>
       <w:r>
         <w:rPr>
@@ -1064,7 +1456,6 @@
           <w:sz w:val="28"/>
           <w:szCs w:val="28"/>
         </w:rPr>
-        <w:lastRenderedPageBreak/>
         <w:t>Delivery components</w:t>
       </w:r>
     </w:p>
@@ -1656,6 +2047,7 @@
           <w:sz w:val="28"/>
           <w:szCs w:val="28"/>
         </w:rPr>
+        <w:lastRenderedPageBreak/>
         <w:t>Delivery method</w:t>
       </w:r>
     </w:p>
@@ -1949,7 +2341,7 @@
   <w:abstractNum w:abstractNumId="0" w15:restartNumberingAfterBreak="0">
     <w:nsid w:val="00A01DCD"/>
     <w:multiLevelType w:val="hybridMultilevel"/>
-    <w:tmpl w:val="D13A4534"/>
+    <w:tmpl w:val="25B62984"/>
     <w:lvl w:ilvl="0" w:tplc="08090001">
       <w:start w:val="1"/>
       <w:numFmt w:val="bullet"/>
@@ -1962,16 +2354,16 @@
         <w:rFonts w:ascii="Symbol" w:hAnsi="Symbol" w:hint="default"/>
       </w:rPr>
     </w:lvl>
-    <w:lvl w:ilvl="1" w:tplc="08090003" w:tentative="1">
-      <w:start w:val="1"/>
-      <w:numFmt w:val="bullet"/>
-      <w:lvlText w:val="o"/>
+    <w:lvl w:ilvl="1" w:tplc="04100019">
+      <w:start w:val="1"/>
+      <w:numFmt w:val="lowerLetter"/>
+      <w:lvlText w:val="%2."/>
       <w:lvlJc w:val="left"/>
       <w:pPr>
         <w:ind w:left="1440" w:hanging="360"/>
       </w:pPr>
       <w:rPr>
-        <w:rFonts w:ascii="Courier New" w:hAnsi="Courier New" w:cs="Courier New" w:hint="default"/>
+        <w:rFonts w:hint="default"/>
       </w:rPr>
     </w:lvl>
     <w:lvl w:ilvl="2" w:tplc="08090005" w:tentative="1">

</xml_diff>

<commit_message>
Version 1 of pdf report completed + scalability test
</commit_message>
<xml_diff>
--- a/Data Mining Course Project - Assignment.docx
+++ b/Data Mining Course Project - Assignment.docx
@@ -341,7 +341,28 @@
             <w:rStyle w:val="Collegamentoipertestuale"/>
             <w:rFonts w:ascii="Cambria" w:hAnsi="Cambria"/>
           </w:rPr>
-          <w:t>https://www.kaggle.com/gpreda/covid19-tweets</w:t>
+          <w:t>https://www.kaggle.c</w:t>
+        </w:r>
+        <w:r>
+          <w:rPr>
+            <w:rStyle w:val="Collegamentoipertestuale"/>
+            <w:rFonts w:ascii="Cambria" w:hAnsi="Cambria"/>
+          </w:rPr>
+          <w:t>o</w:t>
+        </w:r>
+        <w:r>
+          <w:rPr>
+            <w:rStyle w:val="Collegamentoipertestuale"/>
+            <w:rFonts w:ascii="Cambria" w:hAnsi="Cambria"/>
+          </w:rPr>
+          <w:t>m</w:t>
+        </w:r>
+        <w:r>
+          <w:rPr>
+            <w:rStyle w:val="Collegamentoipertestuale"/>
+            <w:rFonts w:ascii="Cambria" w:hAnsi="Cambria"/>
+          </w:rPr>
+          <w:t>/gpreda/covid19-tweets</w:t>
         </w:r>
       </w:hyperlink>
     </w:p>
@@ -879,12 +900,21 @@
           <w:lang w:val="it-IT"/>
         </w:rPr>
       </w:pPr>
+      <w:proofErr w:type="spellStart"/>
       <w:r>
         <w:rPr>
           <w:rFonts w:ascii="Cambria" w:hAnsi="Cambria"/>
           <w:lang w:val="it-IT"/>
         </w:rPr>
-        <w:t>formal model (non semplice p</w:t>
+        <w:t>formal</w:t>
+      </w:r>
+      <w:proofErr w:type="spellEnd"/>
+      <w:r>
+        <w:rPr>
+          <w:rFonts w:ascii="Cambria" w:hAnsi="Cambria"/>
+          <w:lang w:val="it-IT"/>
+        </w:rPr>
+        <w:t xml:space="preserve"> model (non semplice p</w:t>
       </w:r>
       <w:r>
         <w:rPr>
@@ -1032,7 +1062,23 @@
           <w:rFonts w:ascii="Cambria" w:hAnsi="Cambria"/>
           <w:lang w:val="it-IT"/>
         </w:rPr>
-        <w:t xml:space="preserve"> clean.</w:t>
+        <w:t xml:space="preserve"> </w:t>
+      </w:r>
+      <w:proofErr w:type="spellStart"/>
+      <w:r>
+        <w:rPr>
+          <w:rFonts w:ascii="Cambria" w:hAnsi="Cambria"/>
+          <w:lang w:val="it-IT"/>
+        </w:rPr>
+        <w:t>clean</w:t>
+      </w:r>
+      <w:proofErr w:type="spellEnd"/>
+      <w:r>
+        <w:rPr>
+          <w:rFonts w:ascii="Cambria" w:hAnsi="Cambria"/>
+          <w:lang w:val="it-IT"/>
+        </w:rPr>
+        <w:t>.</w:t>
       </w:r>
     </w:p>
     <w:p>
@@ -1125,6 +1171,28 @@
     </w:p>
     <w:p>
       <w:pPr>
+        <w:pStyle w:val="Paragrafoelenco"/>
+        <w:numPr>
+          <w:ilvl w:val="1"/>
+          <w:numId w:val="3"/>
+        </w:numPr>
+        <w:spacing w:line="276" w:lineRule="auto"/>
+        <w:jc w:val="both"/>
+        <w:rPr>
+          <w:rFonts w:ascii="Cambria" w:hAnsi="Cambria"/>
+          <w:lang w:val="it-IT"/>
+        </w:rPr>
+      </w:pPr>
+      <w:r>
+        <w:rPr>
+          <w:rFonts w:ascii="Cambria" w:hAnsi="Cambria"/>
+          <w:lang w:val="it-IT"/>
+        </w:rPr>
+        <w:t>Soluzione concettuale</w:t>
+      </w:r>
+    </w:p>
+    <w:p>
+      <w:pPr>
         <w:numPr>
           <w:ilvl w:val="0"/>
           <w:numId w:val="3"/>
@@ -1173,6 +1241,57 @@
     </w:p>
     <w:p>
       <w:pPr>
+        <w:pStyle w:val="Paragrafoelenco"/>
+        <w:numPr>
+          <w:ilvl w:val="1"/>
+          <w:numId w:val="3"/>
+        </w:numPr>
+        <w:spacing w:line="276" w:lineRule="auto"/>
+        <w:jc w:val="both"/>
+        <w:rPr>
+          <w:rFonts w:ascii="Cambria" w:hAnsi="Cambria"/>
+          <w:lang w:val="it-IT"/>
+        </w:rPr>
+      </w:pPr>
+      <w:r>
+        <w:rPr>
+          <w:rFonts w:ascii="Cambria" w:hAnsi="Cambria"/>
+          <w:lang w:val="it-IT"/>
+        </w:rPr>
+        <w:t>Linguaggio di programmazione (con versione)</w:t>
+      </w:r>
+    </w:p>
+    <w:p>
+      <w:pPr>
+        <w:pStyle w:val="Paragrafoelenco"/>
+        <w:numPr>
+          <w:ilvl w:val="1"/>
+          <w:numId w:val="3"/>
+        </w:numPr>
+        <w:spacing w:line="276" w:lineRule="auto"/>
+        <w:jc w:val="both"/>
+        <w:rPr>
+          <w:rFonts w:ascii="Cambria" w:hAnsi="Cambria"/>
+          <w:lang w:val="it-IT"/>
+        </w:rPr>
+      </w:pPr>
+      <w:r>
+        <w:rPr>
+          <w:rFonts w:ascii="Cambria" w:hAnsi="Cambria"/>
+          <w:lang w:val="it-IT"/>
+        </w:rPr>
+        <w:t>Descrizione tools usati per l</w:t>
+      </w:r>
+      <w:r>
+        <w:rPr>
+          <w:rFonts w:ascii="Cambria" w:hAnsi="Cambria"/>
+          <w:lang w:val="it-IT"/>
+        </w:rPr>
+        <w:t>a soluzione del problema (librerie, …)</w:t>
+      </w:r>
+    </w:p>
+    <w:p>
+      <w:pPr>
         <w:numPr>
           <w:ilvl w:val="0"/>
           <w:numId w:val="3"/>
@@ -1250,15 +1369,8 @@
           <w:rFonts w:ascii="Cambria" w:hAnsi="Cambria"/>
           <w:lang w:val="en-US"/>
         </w:rPr>
-        <w:t xml:space="preserve">Perform the necessary steps to illustrate that the method is good – or is not good. You can do this through a user evaluation and also through comparison with some base line method. It is up to you to select the base line method. Then you can compare the results and comment on what you observe. You should also care not only about the quality but also about the scalability, i.e., </w:t>
-      </w:r>
-      <w:r>
-        <w:rPr>
-          <w:rFonts w:ascii="Cambria" w:hAnsi="Cambria"/>
-          <w:lang w:val="en-US"/>
-        </w:rPr>
         <w:lastRenderedPageBreak/>
-        <w:t>time, related to the size of the data. In this section, you should also have a subsection called Dataset in which you describe how you created the test dataset</w:t>
+        <w:t>Perform the necessary steps to illustrate that the method is good – or is not good. You can do this through a user evaluation and also through comparison with some base line method. It is up to you to select the base line method. Then you can compare the results and comment on what you observe. You should also care not only about the quality but also about the scalability, i.e., time, related to the size of the data. In this section, you should also have a subsection called Dataset in which you describe how you created the test dataset</w:t>
       </w:r>
       <w:r>
         <w:rPr>
@@ -1366,7 +1478,23 @@
           <w:rFonts w:ascii="Cambria" w:hAnsi="Cambria"/>
           <w:lang w:val="en-US"/>
         </w:rPr>
-        <w:t>The first page should contain apart from the name of the author, the year of studies (e.g. 1st or 2nd), the program (CS, EIT DS, DS, etc.)</w:t>
+        <w:t>The first page should contain apart from the name of the author, the year of studies (</w:t>
+      </w:r>
+      <w:proofErr w:type="gramStart"/>
+      <w:r>
+        <w:rPr>
+          <w:rFonts w:ascii="Cambria" w:hAnsi="Cambria"/>
+          <w:lang w:val="en-US"/>
+        </w:rPr>
+        <w:t>e.g.</w:t>
+      </w:r>
+      <w:proofErr w:type="gramEnd"/>
+      <w:r>
+        <w:rPr>
+          <w:rFonts w:ascii="Cambria" w:hAnsi="Cambria"/>
+          <w:lang w:val="en-US"/>
+        </w:rPr>
+        <w:t xml:space="preserve"> 1st or 2nd), the program (CS, EIT DS, DS, etc.)</w:t>
       </w:r>
       <w:r>
         <w:rPr>
@@ -1934,6 +2062,7 @@
           <w:rFonts w:ascii="Cambria" w:hAnsi="Cambria"/>
           <w:lang w:val="en-US"/>
         </w:rPr>
+        <w:lastRenderedPageBreak/>
         <w:t>Dataset</w:t>
       </w:r>
       <w:r>
@@ -2047,7 +2176,6 @@
           <w:sz w:val="28"/>
           <w:szCs w:val="28"/>
         </w:rPr>
-        <w:lastRenderedPageBreak/>
         <w:t>Delivery method</w:t>
       </w:r>
     </w:p>
@@ -3567,6 +3695,18 @@
       <w:shd w:val="clear" w:color="auto" w:fill="E1DFDD"/>
     </w:rPr>
   </w:style>
+  <w:style w:type="character" w:styleId="Collegamentovisitato">
+    <w:name w:val="FollowedHyperlink"/>
+    <w:basedOn w:val="Carpredefinitoparagrafo"/>
+    <w:uiPriority w:val="99"/>
+    <w:semiHidden/>
+    <w:unhideWhenUsed/>
+    <w:rsid w:val="002C414A"/>
+    <w:rPr>
+      <w:color w:val="954F72" w:themeColor="followedHyperlink"/>
+      <w:u w:val="single"/>
+    </w:rPr>
+  </w:style>
 </w:styles>
 </file>
 

</xml_diff>